<commit_message>
Update Notes on Progress Report.docx
</commit_message>
<xml_diff>
--- a/f1_data/Notes on Progress Report.docx
+++ b/f1_data/Notes on Progress Report.docx
@@ -4,52 +4,221 @@
   <w:body>
     <w:p>
       <w:pPr>
-        <w:rPr>
-          <w:u w:val="single"/>
-        </w:rPr>
-      </w:pPr>
-      <w:r>
-        <w:rPr>
-          <w:u w:val="single"/>
-        </w:rPr>
-        <w:t>Notes on Progress Report</w:t>
+        <w:spacing w:line="480" w:lineRule="auto"/>
+        <w:rPr>
+          <w:rFonts w:ascii="Times New Roman" w:eastAsia="Times New Roman" w:hAnsi="Times New Roman" w:cs="Times New Roman"/>
+          <w:color w:val="111111"/>
+          <w:sz w:val="24"/>
+          <w:szCs w:val="24"/>
+        </w:rPr>
+      </w:pPr>
+      <w:r>
+        <w:rPr>
+          <w:rFonts w:ascii="Times New Roman" w:eastAsia="Times New Roman" w:hAnsi="Times New Roman" w:cs="Times New Roman"/>
+          <w:color w:val="111111"/>
+          <w:sz w:val="24"/>
+          <w:szCs w:val="24"/>
+        </w:rPr>
+        <w:t>Connor Hanan</w:t>
       </w:r>
     </w:p>
     <w:p>
-      <w:r>
-        <w:t>Split up jitter graph to separate the visuals</w:t>
-      </w:r>
+      <w:pPr>
+        <w:spacing w:line="480" w:lineRule="auto"/>
+        <w:rPr>
+          <w:rFonts w:ascii="Times New Roman" w:eastAsia="Times New Roman" w:hAnsi="Times New Roman" w:cs="Times New Roman"/>
+          <w:color w:val="111111"/>
+          <w:sz w:val="24"/>
+          <w:szCs w:val="24"/>
+        </w:rPr>
+      </w:pPr>
+      <w:r>
+        <w:rPr>
+          <w:rFonts w:ascii="Times New Roman" w:eastAsia="Times New Roman" w:hAnsi="Times New Roman" w:cs="Times New Roman"/>
+          <w:color w:val="111111"/>
+          <w:sz w:val="24"/>
+          <w:szCs w:val="24"/>
+        </w:rPr>
+        <w:t xml:space="preserve">Professor </w:t>
+      </w:r>
+      <w:proofErr w:type="spellStart"/>
+      <w:r>
+        <w:rPr>
+          <w:rFonts w:ascii="Times New Roman" w:eastAsia="Times New Roman" w:hAnsi="Times New Roman" w:cs="Times New Roman"/>
+          <w:color w:val="111111"/>
+          <w:sz w:val="24"/>
+          <w:szCs w:val="24"/>
+        </w:rPr>
+        <w:t>Introne</w:t>
+      </w:r>
+      <w:proofErr w:type="spellEnd"/>
     </w:p>
     <w:p>
-      <w:r>
-        <w:tab/>
-        <w:t>Outlines in Illustrator</w:t>
+      <w:pPr>
+        <w:spacing w:line="480" w:lineRule="auto"/>
+        <w:rPr>
+          <w:rFonts w:ascii="Times New Roman" w:eastAsia="Times New Roman" w:hAnsi="Times New Roman" w:cs="Times New Roman"/>
+          <w:color w:val="111111"/>
+          <w:sz w:val="24"/>
+          <w:szCs w:val="24"/>
+        </w:rPr>
+      </w:pPr>
+      <w:r>
+        <w:rPr>
+          <w:rFonts w:ascii="Times New Roman" w:eastAsia="Times New Roman" w:hAnsi="Times New Roman" w:cs="Times New Roman"/>
+          <w:color w:val="111111"/>
+          <w:sz w:val="24"/>
+          <w:szCs w:val="24"/>
+        </w:rPr>
+        <w:t>IST 421</w:t>
       </w:r>
     </w:p>
     <w:p>
-      <w:r>
-        <w:t>Put line graph in the chart</w:t>
+      <w:pPr>
+        <w:spacing w:line="480" w:lineRule="auto"/>
+        <w:rPr>
+          <w:rFonts w:ascii="Times New Roman" w:eastAsia="Times New Roman" w:hAnsi="Times New Roman" w:cs="Times New Roman"/>
+          <w:color w:val="111111"/>
+          <w:sz w:val="24"/>
+          <w:szCs w:val="24"/>
+        </w:rPr>
+      </w:pPr>
+      <w:r>
+        <w:rPr>
+          <w:rFonts w:ascii="Times New Roman" w:eastAsia="Times New Roman" w:hAnsi="Times New Roman" w:cs="Times New Roman"/>
+          <w:color w:val="111111"/>
+          <w:sz w:val="24"/>
+          <w:szCs w:val="24"/>
+        </w:rPr>
+        <w:t>30 April 2021</w:t>
       </w:r>
     </w:p>
     <w:p>
-      <w:r>
-        <w:t>Set all color scales to viridis</w:t>
+      <w:pPr>
+        <w:spacing w:line="480" w:lineRule="auto"/>
+        <w:jc w:val="center"/>
+        <w:rPr>
+          <w:rFonts w:ascii="Times New Roman" w:eastAsia="Times New Roman" w:hAnsi="Times New Roman" w:cs="Times New Roman"/>
+          <w:color w:val="111111"/>
+          <w:sz w:val="24"/>
+          <w:szCs w:val="24"/>
+        </w:rPr>
+      </w:pPr>
+      <w:r>
+        <w:rPr>
+          <w:rFonts w:ascii="Times New Roman" w:eastAsia="Times New Roman" w:hAnsi="Times New Roman" w:cs="Times New Roman"/>
+          <w:color w:val="111111"/>
+          <w:sz w:val="24"/>
+          <w:szCs w:val="24"/>
+        </w:rPr>
+        <w:t>Notes on Progress Report</w:t>
       </w:r>
     </w:p>
     <w:p>
-      <w:r>
-        <w:t>Adjust some away from bar graphs</w:t>
+      <w:pPr>
+        <w:spacing w:line="480" w:lineRule="auto"/>
+        <w:rPr>
+          <w:rFonts w:ascii="Times New Roman" w:hAnsi="Times New Roman" w:cs="Times New Roman"/>
+          <w:sz w:val="24"/>
+          <w:szCs w:val="24"/>
+        </w:rPr>
+      </w:pPr>
+      <w:r>
+        <w:rPr>
+          <w:rFonts w:ascii="Times New Roman" w:hAnsi="Times New Roman" w:cs="Times New Roman"/>
+          <w:sz w:val="24"/>
+          <w:szCs w:val="24"/>
+        </w:rPr>
+        <w:t xml:space="preserve">I received a lot of great feedback on my progress report, but especially on my proposed poster. Evan and Jordan did like the various graphs that I had, and especially the one with the driver performance differential. I think it adds another great dimension to the story. Additionally, they were big fans of the heatmap over the faceted graph (I showed them both), so it is definitely a keeper for my poster. </w:t>
       </w:r>
     </w:p>
     <w:p>
-      <w:r>
-        <w:tab/>
-        <w:t>Maybe a pie chart for throw away mix up the scheme</w:t>
+      <w:pPr>
+        <w:spacing w:line="480" w:lineRule="auto"/>
+        <w:rPr>
+          <w:rFonts w:ascii="Times New Roman" w:hAnsi="Times New Roman" w:cs="Times New Roman"/>
+          <w:sz w:val="24"/>
+          <w:szCs w:val="24"/>
+        </w:rPr>
+      </w:pPr>
+      <w:r>
+        <w:rPr>
+          <w:rFonts w:ascii="Times New Roman" w:hAnsi="Times New Roman" w:cs="Times New Roman"/>
+          <w:sz w:val="24"/>
+          <w:szCs w:val="24"/>
+        </w:rPr>
+        <w:t xml:space="preserve">However, I did hear some great points being made about what my rough draft was. One of the first things that was commented about was the graph that I have with all the jittered points comparing fastest lap speed to the finishing position. This was the one that I used to demonstrate the animation using </w:t>
+      </w:r>
+      <w:proofErr w:type="spellStart"/>
+      <w:r>
+        <w:rPr>
+          <w:rFonts w:ascii="Times New Roman" w:hAnsi="Times New Roman" w:cs="Times New Roman"/>
+          <w:sz w:val="24"/>
+          <w:szCs w:val="24"/>
+        </w:rPr>
+        <w:t>gganimate</w:t>
+      </w:r>
+      <w:proofErr w:type="spellEnd"/>
+      <w:r>
+        <w:rPr>
+          <w:rFonts w:ascii="Times New Roman" w:hAnsi="Times New Roman" w:cs="Times New Roman"/>
+          <w:sz w:val="24"/>
+          <w:szCs w:val="24"/>
+        </w:rPr>
+        <w:t xml:space="preserve">, which helped to distinguish the points, but altogether on one plot it can be hard to make out. They suggested splitting it into two plots, which I think definitely makes sense, so the visual comparison can be easier to make. This also aligns with other criticism I received, which was I had too many bar graphs, and that I should mix it up a little bit. Exchanging one of the many bar plots for a second scatterplot will increase the visual appeal to the poster’s design. </w:t>
       </w:r>
     </w:p>
     <w:p>
-      <w:r>
-        <w:t>Add white space to the graph for ease of vision</w:t>
+      <w:pPr>
+        <w:spacing w:line="480" w:lineRule="auto"/>
+        <w:rPr>
+          <w:rFonts w:ascii="Times New Roman" w:hAnsi="Times New Roman" w:cs="Times New Roman"/>
+          <w:sz w:val="24"/>
+          <w:szCs w:val="24"/>
+        </w:rPr>
+      </w:pPr>
+      <w:r>
+        <w:rPr>
+          <w:rFonts w:ascii="Times New Roman" w:hAnsi="Times New Roman" w:cs="Times New Roman"/>
+          <w:sz w:val="24"/>
+          <w:szCs w:val="24"/>
+        </w:rPr>
+        <w:t xml:space="preserve">Other feedback I received was more on the minor side, such as aligning all of the plots to the same color scheme. The heatmap is going to govern what my color scheme is, since that is the </w:t>
+      </w:r>
+      <w:r>
+        <w:rPr>
+          <w:rFonts w:ascii="Times New Roman" w:hAnsi="Times New Roman" w:cs="Times New Roman"/>
+          <w:sz w:val="24"/>
+          <w:szCs w:val="24"/>
+        </w:rPr>
+        <w:lastRenderedPageBreak/>
+        <w:t xml:space="preserve">one </w:t>
+      </w:r>
+      <w:r>
+        <w:rPr>
+          <w:rFonts w:ascii="Times New Roman" w:hAnsi="Times New Roman" w:cs="Times New Roman"/>
+          <w:sz w:val="24"/>
+          <w:szCs w:val="24"/>
+        </w:rPr>
+        <w:t xml:space="preserve">continuous scale that I have, so all the other plots will align with it. I am strongly considering using </w:t>
+      </w:r>
+      <w:proofErr w:type="spellStart"/>
+      <w:r>
+        <w:rPr>
+          <w:rFonts w:ascii="Times New Roman" w:hAnsi="Times New Roman" w:cs="Times New Roman"/>
+          <w:sz w:val="24"/>
+          <w:szCs w:val="24"/>
+        </w:rPr>
+        <w:t>Viridis</w:t>
+      </w:r>
+      <w:proofErr w:type="spellEnd"/>
+      <w:r>
+        <w:rPr>
+          <w:rFonts w:ascii="Times New Roman" w:hAnsi="Times New Roman" w:cs="Times New Roman"/>
+          <w:sz w:val="24"/>
+          <w:szCs w:val="24"/>
+        </w:rPr>
+        <w:t>, but I have not totally ruled out creating my own with Color Brewer. Similarly, it was suggested that I make more white space – I was planning on doing this regardless, but I had just blocked off whole sections in my illustrator mockup just to see where the elements might go. I think all of their feedback was very valuable, and I definitely plan on implementing it all into my poster (in addition to the more “standard” changes of cleaning up graphs, adjusting fonts, labels, etc.).</w:t>
       </w:r>
     </w:p>
     <w:sectPr>
@@ -60,6 +229,180 @@
     </w:sectPr>
   </w:body>
 </w:document>
+</file>
+
+<file path=word/numbering.xml><?xml version="1.0" encoding="utf-8"?>
+<w:numbering xmlns:wpc="http://schemas.microsoft.com/office/word/2010/wordprocessingCanvas" xmlns:cx="http://schemas.microsoft.com/office/drawing/2014/chartex" xmlns:cx1="http://schemas.microsoft.com/office/drawing/2015/9/8/chartex" xmlns:cx2="http://schemas.microsoft.com/office/drawing/2015/10/21/chartex" xmlns:cx3="http://schemas.microsoft.com/office/drawing/2016/5/9/chartex" xmlns:cx4="http://schemas.microsoft.com/office/drawing/2016/5/10/chartex" xmlns:cx5="http://schemas.microsoft.com/office/drawing/2016/5/11/chartex" xmlns:cx6="http://schemas.microsoft.com/office/drawing/2016/5/12/chartex" xmlns:cx7="http://schemas.microsoft.com/office/drawing/2016/5/13/chartex" xmlns:cx8="http://schemas.microsoft.com/office/drawing/2016/5/14/chartex" xmlns:mc="http://schemas.openxmlformats.org/markup-compatibility/2006" xmlns:aink="http://schemas.microsoft.com/office/drawing/2016/ink" xmlns:am3d="http://schemas.microsoft.com/office/drawing/2017/model3d" xmlns:o="urn:schemas-microsoft-com:office:office" xmlns:r="http://schemas.openxmlformats.org/officeDocument/2006/relationships" xmlns:m="http://schemas.openxmlformats.org/officeDocument/2006/math" xmlns:v="urn:schemas-microsoft-com:vml" xmlns:wp14="http://schemas.microsoft.com/office/word/2010/wordprocessingDrawing" xmlns:wp="http://schemas.openxmlformats.org/drawingml/2006/wordprocessingDrawing" xmlns:w10="urn:schemas-microsoft-com:office:word" xmlns:w="http://schemas.openxmlformats.org/wordprocessingml/2006/main" xmlns:w14="http://schemas.microsoft.com/office/word/2010/wordml" xmlns:w15="http://schemas.microsoft.com/office/word/2012/wordml" xmlns:w16cex="http://schemas.microsoft.com/office/word/2018/wordml/cex" xmlns:w16cid="http://schemas.microsoft.com/office/word/2016/wordml/cid" xmlns:w16="http://schemas.microsoft.com/office/word/2018/wordml" xmlns:w16sdtdh="http://schemas.microsoft.com/office/word/2020/wordml/sdtdatahash" xmlns:w16se="http://schemas.microsoft.com/office/word/2015/wordml/symex" xmlns:wpg="http://schemas.microsoft.com/office/word/2010/wordprocessingGroup" xmlns:wpi="http://schemas.microsoft.com/office/word/2010/wordprocessingInk" xmlns:wne="http://schemas.microsoft.com/office/word/2006/wordml" xmlns:wps="http://schemas.microsoft.com/office/word/2010/wordprocessingShape" mc:Ignorable="w14 w15 w16se w16cid w16 w16cex w16sdtdh wp14">
+  <w:abstractNum w:abstractNumId="0" w15:restartNumberingAfterBreak="0">
+    <w:nsid w:val="1F4433A7"/>
+    <w:multiLevelType w:val="multilevel"/>
+    <w:tmpl w:val="91726F20"/>
+    <w:lvl w:ilvl="0">
+      <w:start w:val="1"/>
+      <w:numFmt w:val="bullet"/>
+      <w:lvlText w:val=""/>
+      <w:lvlJc w:val="left"/>
+      <w:pPr>
+        <w:tabs>
+          <w:tab w:val="num" w:pos="720"/>
+        </w:tabs>
+        <w:ind w:left="720" w:hanging="360"/>
+      </w:pPr>
+      <w:rPr>
+        <w:rFonts w:ascii="Symbol" w:hAnsi="Symbol" w:hint="default"/>
+        <w:sz w:val="20"/>
+      </w:rPr>
+    </w:lvl>
+    <w:lvl w:ilvl="1" w:tentative="1">
+      <w:start w:val="1"/>
+      <w:numFmt w:val="bullet"/>
+      <w:lvlText w:val=""/>
+      <w:lvlJc w:val="left"/>
+      <w:pPr>
+        <w:tabs>
+          <w:tab w:val="num" w:pos="1440"/>
+        </w:tabs>
+        <w:ind w:left="1440" w:hanging="360"/>
+      </w:pPr>
+      <w:rPr>
+        <w:rFonts w:ascii="Symbol" w:hAnsi="Symbol" w:hint="default"/>
+        <w:sz w:val="20"/>
+      </w:rPr>
+    </w:lvl>
+    <w:lvl w:ilvl="2" w:tentative="1">
+      <w:start w:val="1"/>
+      <w:numFmt w:val="bullet"/>
+      <w:lvlText w:val=""/>
+      <w:lvlJc w:val="left"/>
+      <w:pPr>
+        <w:tabs>
+          <w:tab w:val="num" w:pos="2160"/>
+        </w:tabs>
+        <w:ind w:left="2160" w:hanging="360"/>
+      </w:pPr>
+      <w:rPr>
+        <w:rFonts w:ascii="Symbol" w:hAnsi="Symbol" w:hint="default"/>
+        <w:sz w:val="20"/>
+      </w:rPr>
+    </w:lvl>
+    <w:lvl w:ilvl="3" w:tentative="1">
+      <w:start w:val="1"/>
+      <w:numFmt w:val="bullet"/>
+      <w:lvlText w:val=""/>
+      <w:lvlJc w:val="left"/>
+      <w:pPr>
+        <w:tabs>
+          <w:tab w:val="num" w:pos="2880"/>
+        </w:tabs>
+        <w:ind w:left="2880" w:hanging="360"/>
+      </w:pPr>
+      <w:rPr>
+        <w:rFonts w:ascii="Symbol" w:hAnsi="Symbol" w:hint="default"/>
+        <w:sz w:val="20"/>
+      </w:rPr>
+    </w:lvl>
+    <w:lvl w:ilvl="4" w:tentative="1">
+      <w:start w:val="1"/>
+      <w:numFmt w:val="bullet"/>
+      <w:lvlText w:val=""/>
+      <w:lvlJc w:val="left"/>
+      <w:pPr>
+        <w:tabs>
+          <w:tab w:val="num" w:pos="3600"/>
+        </w:tabs>
+        <w:ind w:left="3600" w:hanging="360"/>
+      </w:pPr>
+      <w:rPr>
+        <w:rFonts w:ascii="Symbol" w:hAnsi="Symbol" w:hint="default"/>
+        <w:sz w:val="20"/>
+      </w:rPr>
+    </w:lvl>
+    <w:lvl w:ilvl="5" w:tentative="1">
+      <w:start w:val="1"/>
+      <w:numFmt w:val="bullet"/>
+      <w:lvlText w:val=""/>
+      <w:lvlJc w:val="left"/>
+      <w:pPr>
+        <w:tabs>
+          <w:tab w:val="num" w:pos="4320"/>
+        </w:tabs>
+        <w:ind w:left="4320" w:hanging="360"/>
+      </w:pPr>
+      <w:rPr>
+        <w:rFonts w:ascii="Symbol" w:hAnsi="Symbol" w:hint="default"/>
+        <w:sz w:val="20"/>
+      </w:rPr>
+    </w:lvl>
+    <w:lvl w:ilvl="6" w:tentative="1">
+      <w:start w:val="1"/>
+      <w:numFmt w:val="bullet"/>
+      <w:lvlText w:val=""/>
+      <w:lvlJc w:val="left"/>
+      <w:pPr>
+        <w:tabs>
+          <w:tab w:val="num" w:pos="5040"/>
+        </w:tabs>
+        <w:ind w:left="5040" w:hanging="360"/>
+      </w:pPr>
+      <w:rPr>
+        <w:rFonts w:ascii="Symbol" w:hAnsi="Symbol" w:hint="default"/>
+        <w:sz w:val="20"/>
+      </w:rPr>
+    </w:lvl>
+    <w:lvl w:ilvl="7" w:tentative="1">
+      <w:start w:val="1"/>
+      <w:numFmt w:val="bullet"/>
+      <w:lvlText w:val=""/>
+      <w:lvlJc w:val="left"/>
+      <w:pPr>
+        <w:tabs>
+          <w:tab w:val="num" w:pos="5760"/>
+        </w:tabs>
+        <w:ind w:left="5760" w:hanging="360"/>
+      </w:pPr>
+      <w:rPr>
+        <w:rFonts w:ascii="Symbol" w:hAnsi="Symbol" w:hint="default"/>
+        <w:sz w:val="20"/>
+      </w:rPr>
+    </w:lvl>
+    <w:lvl w:ilvl="8" w:tentative="1">
+      <w:start w:val="1"/>
+      <w:numFmt w:val="bullet"/>
+      <w:lvlText w:val=""/>
+      <w:lvlJc w:val="left"/>
+      <w:pPr>
+        <w:tabs>
+          <w:tab w:val="num" w:pos="6480"/>
+        </w:tabs>
+        <w:ind w:left="6480" w:hanging="360"/>
+      </w:pPr>
+      <w:rPr>
+        <w:rFonts w:ascii="Symbol" w:hAnsi="Symbol" w:hint="default"/>
+        <w:sz w:val="20"/>
+      </w:rPr>
+    </w:lvl>
+  </w:abstractNum>
+  <w:num w:numId="1">
+    <w:abstractNumId w:val="0"/>
+    <w:lvlOverride w:ilvl="0">
+      <w:lvl w:ilvl="0">
+        <w:numFmt w:val="bullet"/>
+        <w:lvlText w:val="o"/>
+        <w:lvlJc w:val="left"/>
+        <w:pPr>
+          <w:tabs>
+            <w:tab w:val="num" w:pos="720"/>
+          </w:tabs>
+          <w:ind w:left="720" w:hanging="360"/>
+        </w:pPr>
+        <w:rPr>
+          <w:rFonts w:ascii="Courier New" w:hAnsi="Courier New" w:hint="default"/>
+          <w:sz w:val="20"/>
+        </w:rPr>
+      </w:lvl>
+    </w:lvlOverride>
+  </w:num>
+</w:numbering>
 </file>
 
 <file path=word/styles.xml><?xml version="1.0" encoding="utf-8"?>

</xml_diff>